<commit_message>
Query & insert, change UI and flow.
</commit_message>
<xml_diff>
--- a/Files Android general/Android definitions.docx
+++ b/Files Android general/Android definitions.docx
@@ -3,6 +3,9 @@
 <w:document xmlns:wpc="http://schemas.microsoft.com/office/word/2010/wordprocessingCanvas" xmlns:mc="http://schemas.openxmlformats.org/markup-compatibility/2006" xmlns:o="urn:schemas-microsoft-com:office:office" xmlns:r="http://schemas.openxmlformats.org/officeDocument/2006/relationships" xmlns:m="http://schemas.openxmlformats.org/officeDocument/2006/math" xmlns:v="urn:schemas-microsoft-com:vml" xmlns:wp14="http://schemas.microsoft.com/office/word/2010/wordprocessingDrawing" xmlns:wp="http://schemas.openxmlformats.org/drawingml/2006/wordprocessingDrawing" xmlns:w10="urn:schemas-microsoft-com:office:word" xmlns:w="http://schemas.openxmlformats.org/wordprocessingml/2006/main" xmlns:w14="http://schemas.microsoft.com/office/word/2010/wordml" xmlns:w15="http://schemas.microsoft.com/office/word/2012/wordml" xmlns:wpg="http://schemas.microsoft.com/office/word/2010/wordprocessingGroup" xmlns:wpi="http://schemas.microsoft.com/office/word/2010/wordprocessingInk" xmlns:wne="http://schemas.microsoft.com/office/word/2006/wordml" xmlns:wps="http://schemas.microsoft.com/office/word/2010/wordprocessingShape" mc:Ignorable="w14 w15 wp14">
   <w:body>
     <w:p>
+      <w:pPr>
+        <w:ind w:firstLine="720"/>
+      </w:pPr>
       <w:r>
         <w:t>Term definitions:</w:t>
       </w:r>
@@ -47,7 +50,7 @@
             <w:tcW w:w="3823" w:type="dxa"/>
           </w:tcPr>
           <w:p>
-            <w:hyperlink r:id="rId4" w:anchor="java" w:history="1">
+            <w:hyperlink r:id="rId5" w:anchor="java" w:history="1">
               <w:r>
                 <w:rPr>
                   <w:rStyle w:val="Hyperlink"/>
@@ -172,7 +175,7 @@
             <w:r>
               <w:t>Widgets/</w:t>
             </w:r>
-            <w:hyperlink r:id="rId5" w:anchor="implementing-a-custom-view" w:history="1">
+            <w:hyperlink r:id="rId6" w:anchor="implementing-a-custom-view" w:history="1">
               <w:r>
                 <w:rPr>
                   <w:rStyle w:val="Hyperlink"/>
@@ -299,7 +302,7 @@
             <w:tcW w:w="3823" w:type="dxa"/>
           </w:tcPr>
           <w:p>
-            <w:hyperlink r:id="rId6" w:history="1">
+            <w:hyperlink r:id="rId7" w:history="1">
               <w:proofErr w:type="spellStart"/>
               <w:r>
                 <w:rPr>
@@ -341,7 +344,7 @@
             <w:tcW w:w="3823" w:type="dxa"/>
           </w:tcPr>
           <w:p>
-            <w:hyperlink r:id="rId7" w:history="1">
+            <w:hyperlink r:id="rId8" w:history="1">
               <w:proofErr w:type="spellStart"/>
               <w:r>
                 <w:rPr>
@@ -389,7 +392,7 @@
             <w:tcW w:w="3823" w:type="dxa"/>
           </w:tcPr>
           <w:p>
-            <w:hyperlink r:id="rId8" w:history="1">
+            <w:hyperlink r:id="rId9" w:history="1">
               <w:proofErr w:type="spellStart"/>
               <w:r>
                 <w:rPr>
@@ -436,7 +439,7 @@
             <w:tcW w:w="3823" w:type="dxa"/>
           </w:tcPr>
           <w:p>
-            <w:hyperlink r:id="rId9" w:history="1">
+            <w:hyperlink r:id="rId10" w:history="1">
               <w:proofErr w:type="spellStart"/>
               <w:r>
                 <w:rPr>
@@ -473,7 +476,7 @@
             <w:tcW w:w="3823" w:type="dxa"/>
           </w:tcPr>
           <w:p>
-            <w:hyperlink r:id="rId10" w:history="1">
+            <w:hyperlink r:id="rId11" w:history="1">
               <w:r>
                 <w:rPr>
                   <w:rStyle w:val="Hyperlink"/>
@@ -508,7 +511,7 @@
             <w:tcW w:w="3823" w:type="dxa"/>
           </w:tcPr>
           <w:p>
-            <w:hyperlink r:id="rId11" w:history="1">
+            <w:hyperlink r:id="rId12" w:history="1">
               <w:r>
                 <w:rPr>
                   <w:rStyle w:val="Hyperlink"/>
@@ -534,12 +537,7 @@
           </w:p>
           <w:p>
             <w:r>
-              <w:t xml:space="preserve">&lt;item&gt; menu/group, </w:t>
-            </w:r>
-            <w:bookmarkStart w:id="0" w:name="_GoBack"/>
-            <w:bookmarkEnd w:id="0"/>
-            <w:r>
-              <w:t>contain a menu</w:t>
+              <w:t>&lt;item&gt; menu/group, contain a menu</w:t>
             </w:r>
           </w:p>
           <w:p>
@@ -547,12 +545,301 @@
               <w:t>&lt;group&gt; under menu, contain item</w:t>
             </w:r>
           </w:p>
+        </w:tc>
+      </w:tr>
+      <w:tr>
+        <w:tc>
+          <w:tcPr>
+            <w:tcW w:w="3823" w:type="dxa"/>
+          </w:tcPr>
+          <w:p>
+            <w:hyperlink r:id="rId13" w:history="1">
+              <w:proofErr w:type="spellStart"/>
+              <w:r>
+                <w:rPr>
+                  <w:rStyle w:val="Hyperlink"/>
+                </w:rPr>
+                <w:t>DaoMaster</w:t>
+              </w:r>
+              <w:proofErr w:type="spellEnd"/>
+            </w:hyperlink>
+          </w:p>
+        </w:tc>
+        <w:tc>
+          <w:tcPr>
+            <w:tcW w:w="5193" w:type="dxa"/>
+          </w:tcPr>
+          <w:p>
+            <w:proofErr w:type="spellStart"/>
+            <w:proofErr w:type="gramStart"/>
+            <w:r>
+              <w:t>greenDAO</w:t>
+            </w:r>
+            <w:proofErr w:type="spellEnd"/>
+            <w:proofErr w:type="gramEnd"/>
+            <w:r>
+              <w:t xml:space="preserve"> entry point. Hold DB &amp; manage DAO classes for a schema, creates/drop table.</w:t>
+            </w:r>
+          </w:p>
+        </w:tc>
+      </w:tr>
+      <w:tr>
+        <w:tc>
+          <w:tcPr>
+            <w:tcW w:w="3823" w:type="dxa"/>
+          </w:tcPr>
+          <w:p>
+            <w:proofErr w:type="spellStart"/>
+            <w:r>
+              <w:t>DaoSession</w:t>
+            </w:r>
+            <w:proofErr w:type="spellEnd"/>
+          </w:p>
+        </w:tc>
+        <w:tc>
+          <w:tcPr>
+            <w:tcW w:w="5193" w:type="dxa"/>
+          </w:tcPr>
+          <w:p>
+            <w:r>
+              <w:t>Manage DAO objects for a schema, has getters, setters, &amp; CRUD.</w:t>
+            </w:r>
+          </w:p>
+        </w:tc>
+      </w:tr>
+      <w:tr>
+        <w:tc>
+          <w:tcPr>
+            <w:tcW w:w="3823" w:type="dxa"/>
+          </w:tcPr>
+          <w:p>
+            <w:r>
+              <w:t>DAOs</w:t>
+            </w:r>
+          </w:p>
+        </w:tc>
+        <w:tc>
+          <w:tcPr>
+            <w:tcW w:w="5193" w:type="dxa"/>
+          </w:tcPr>
+          <w:p>
+            <w:r>
+              <w:t>Each entity has a DAO which persists &amp; queries for entities, more CRUD methods.</w:t>
+            </w:r>
+          </w:p>
+        </w:tc>
+      </w:tr>
+      <w:tr>
+        <w:tc>
+          <w:tcPr>
+            <w:tcW w:w="3823" w:type="dxa"/>
+          </w:tcPr>
+          <w:p>
+            <w:r>
+              <w:t>Entities</w:t>
+            </w:r>
+          </w:p>
+        </w:tc>
+        <w:tc>
+          <w:tcPr>
+            <w:tcW w:w="5193" w:type="dxa"/>
+          </w:tcPr>
+          <w:p>
+            <w:proofErr w:type="spellStart"/>
+            <w:r>
+              <w:t>Persistable</w:t>
+            </w:r>
+            <w:proofErr w:type="spellEnd"/>
+            <w:r>
+              <w:t xml:space="preserve"> objects usually rep </w:t>
+            </w:r>
+            <w:proofErr w:type="spellStart"/>
+            <w:r>
+              <w:t>db</w:t>
+            </w:r>
+            <w:proofErr w:type="spellEnd"/>
+            <w:r>
+              <w:t xml:space="preserve"> row.</w:t>
+            </w:r>
+          </w:p>
+        </w:tc>
+      </w:tr>
+      <w:tr>
+        <w:tc>
+          <w:tcPr>
+            <w:tcW w:w="3823" w:type="dxa"/>
+          </w:tcPr>
+          <w:p>
+            <w:proofErr w:type="spellStart"/>
+            <w:r>
+              <w:rPr>
+                <w:rFonts w:ascii="Arial" w:hAnsi="Arial" w:cs="Arial"/>
+                <w:b/>
+                <w:bCs/>
+                <w:color w:val="202124"/>
+                <w:shd w:val="clear" w:color="auto" w:fill="FFFFFF"/>
+              </w:rPr>
+              <w:t>contentProvider</w:t>
+            </w:r>
+            <w:proofErr w:type="spellEnd"/>
+          </w:p>
+        </w:tc>
+        <w:tc>
+          <w:tcPr>
+            <w:tcW w:w="5193" w:type="dxa"/>
+          </w:tcPr>
+          <w:p>
+            <w:r>
+              <w:t xml:space="preserve">Manages central repo of data </w:t>
+            </w:r>
+            <w:r>
+              <w:t xml:space="preserve">through </w:t>
+            </w:r>
+            <w:r>
+              <w:t>UI</w:t>
+            </w:r>
+            <w:r>
+              <w:t>, more smoothly load data into UI</w:t>
+            </w:r>
+          </w:p>
+        </w:tc>
+      </w:tr>
+      <w:tr>
+        <w:tc>
+          <w:tcPr>
+            <w:tcW w:w="3823" w:type="dxa"/>
+          </w:tcPr>
+          <w:p>
+            <w:pPr>
+              <w:rPr>
+                <w:rFonts w:ascii="Arial" w:hAnsi="Arial" w:cs="Arial"/>
+                <w:b/>
+                <w:bCs/>
+                <w:color w:val="202124"/>
+                <w:shd w:val="clear" w:color="auto" w:fill="FFFFFF"/>
+              </w:rPr>
+            </w:pPr>
+            <w:r>
+              <w:rPr>
+                <w:rFonts w:ascii="Arial" w:hAnsi="Arial" w:cs="Arial"/>
+                <w:b/>
+                <w:bCs/>
+                <w:color w:val="202124"/>
+                <w:shd w:val="clear" w:color="auto" w:fill="FFFFFF"/>
+              </w:rPr>
+              <w:t>Cursors</w:t>
+            </w:r>
+            <w:r>
+              <w:rPr>
+                <w:rFonts w:ascii="Arial" w:hAnsi="Arial" w:cs="Arial"/>
+                <w:color w:val="202124"/>
+                <w:shd w:val="clear" w:color="auto" w:fill="FFFFFF"/>
+              </w:rPr>
+              <w:t> </w:t>
+            </w:r>
+          </w:p>
+        </w:tc>
+        <w:tc>
+          <w:tcPr>
+            <w:tcW w:w="5193" w:type="dxa"/>
+          </w:tcPr>
+          <w:p>
+            <w:r>
+              <w:t xml:space="preserve">Contains result set of </w:t>
+            </w:r>
+            <w:proofErr w:type="spellStart"/>
+            <w:r>
+              <w:t>db</w:t>
+            </w:r>
+            <w:proofErr w:type="spellEnd"/>
+            <w:r>
+              <w:t xml:space="preserve"> query</w:t>
+            </w:r>
+          </w:p>
+        </w:tc>
+      </w:tr>
+      <w:tr>
+        <w:tc>
+          <w:tcPr>
+            <w:tcW w:w="3823" w:type="dxa"/>
+          </w:tcPr>
+          <w:p>
+            <w:pPr>
+              <w:rPr>
+                <w:rFonts w:ascii="Arial" w:hAnsi="Arial" w:cs="Arial"/>
+                <w:b/>
+                <w:bCs/>
+                <w:color w:val="202124"/>
+                <w:shd w:val="clear" w:color="auto" w:fill="FFFFFF"/>
+              </w:rPr>
+            </w:pPr>
+            <w:proofErr w:type="spellStart"/>
+            <w:r>
+              <w:rPr>
+                <w:rFonts w:ascii="Arial" w:hAnsi="Arial" w:cs="Arial"/>
+                <w:b/>
+                <w:bCs/>
+                <w:color w:val="202124"/>
+                <w:shd w:val="clear" w:color="auto" w:fill="FFFFFF"/>
+              </w:rPr>
+              <w:lastRenderedPageBreak/>
+              <w:t>CursorLoader</w:t>
+            </w:r>
+            <w:proofErr w:type="spellEnd"/>
+          </w:p>
+        </w:tc>
+        <w:tc>
+          <w:tcPr>
+            <w:tcW w:w="5193" w:type="dxa"/>
+          </w:tcPr>
+          <w:p>
+            <w:r>
+              <w:t>Load data using a background thread</w:t>
+            </w:r>
+          </w:p>
+        </w:tc>
+      </w:tr>
+      <w:tr>
+        <w:tc>
+          <w:tcPr>
+            <w:tcW w:w="3823" w:type="dxa"/>
+          </w:tcPr>
+          <w:p>
+            <w:pPr>
+              <w:rPr>
+                <w:rFonts w:ascii="Arial" w:hAnsi="Arial" w:cs="Arial"/>
+                <w:b/>
+                <w:bCs/>
+                <w:color w:val="202124"/>
+                <w:shd w:val="clear" w:color="auto" w:fill="FFFFFF"/>
+              </w:rPr>
+            </w:pPr>
+            <w:r>
+              <w:rPr>
+                <w:rFonts w:ascii="Arial" w:hAnsi="Arial" w:cs="Arial"/>
+                <w:b/>
+                <w:bCs/>
+                <w:color w:val="202124"/>
+                <w:shd w:val="clear" w:color="auto" w:fill="FFFFFF"/>
+              </w:rPr>
+              <w:t>AQ</w:t>
+            </w:r>
+          </w:p>
+        </w:tc>
+        <w:tc>
+          <w:tcPr>
+            <w:tcW w:w="5193" w:type="dxa"/>
+          </w:tcPr>
+          <w:p/>
         </w:tc>
       </w:tr>
     </w:tbl>
     <w:p/>
     <w:p/>
-    <w:p/>
+    <w:p>
+      <w:bookmarkStart w:id="0" w:name="_GoBack"/>
+      <w:bookmarkEnd w:id="0"/>
+    </w:p>
     <w:sectPr>
       <w:pgSz w:w="11906" w:h="16838"/>
       <w:pgMar w:top="1440" w:right="1440" w:bottom="1440" w:left="1440" w:header="708" w:footer="708" w:gutter="0"/>
@@ -1283,4 +1570,16 @@
     </a:ext>
   </a:extLst>
 </a:theme>
+</file>
+
+<file path=customXml/item1.xml><?xml version="1.0" encoding="utf-8"?>
+<b:Sources xmlns:b="http://schemas.openxmlformats.org/officeDocument/2006/bibliography" xmlns="http://schemas.openxmlformats.org/officeDocument/2006/bibliography" SelectedStyle="\APASixthEditionOfficeOnline.xsl" StyleName="APA" Version="6"/>
+</file>
+
+<file path=customXml/itemProps1.xml><?xml version="1.0" encoding="utf-8"?>
+<ds:datastoreItem xmlns:ds="http://schemas.openxmlformats.org/officeDocument/2006/customXml" ds:itemID="{3DE471AF-71D3-45DB-A438-3BB1D4AB13DE}">
+  <ds:schemaRefs>
+    <ds:schemaRef ds:uri="http://schemas.openxmlformats.org/officeDocument/2006/bibliography"/>
+  </ds:schemaRefs>
+</ds:datastoreItem>
 </file>
</xml_diff>